<commit_message>
Add built-in GitHub updater system - v1.7.0
✅ Features Added:
- Custom GitHub updater (no external plugins required)
- Automatic WordPress update notifications
- GitHub Actions release workflow
- Automated release script (release.sh)
- Comprehensive documentation

✅ Files Added:
- includes/class-kaplan-updater.php - Custom updater class
- .github/workflows/release.yml - Automated releases
- release.sh - Automated release script
- HowToRelease.md - Complete release guide
- UPDATER_SETUP.md - Setup documentation
- IMPLEMENTATION_COMPLETE.md - Implementation summary
- RELEASE_QUICKSTART.md - Quick reference

✅ Files Modified:
- kaplan_gottesdienste.php - Integrated updater system
- .gitignore - Exclude distribution files

✅ Files Removed:
- kaplan_gottesdienste.zip - Now auto-generated by GitHub Actions

🎉 Users now get professional WordPress admin updates without installing additional plugins
</commit_message>
<xml_diff>
--- a/KaPlan WordPress Plugin - Installation und Konfiguration (GDO und Gemeindetermine).docx
+++ b/KaPlan WordPress Plugin - Installation und Konfiguration (GDO und Gemeindetermine).docx
@@ -263,7 +263,7 @@
           <w:sz w:val="18"/>
           <w:szCs w:val="18"/>
         </w:rPr>
-        <w:t>2</w:t>
+        <w:t>4</w:t>
       </w:r>
       <w:r>
         <w:rPr>
@@ -2504,10 +2504,32 @@
         <w:rPr>
           <w:b/>
         </w:rPr>
-        <w:br/>
-      </w:r>
-      <w:r>
-        <w:t>Die Standardausgabe stellt die Daten in dieser Form dar:</w:t>
+        <w:t xml:space="preserve"> (Template)</w:t>
+      </w:r>
+      <w:r>
+        <w:rPr>
+          <w:b/>
+        </w:rPr>
+        <w:br/>
+      </w:r>
+      <w:r>
+        <w:t>Die Standardausgabe stellt die Daten in dieser Form dar</w:t>
+      </w:r>
+      <w:r>
+        <w:t xml:space="preserve"> (</w:t>
+      </w:r>
+      <w:r>
+        <w:rPr>
+          <w:b/>
+          <w:bCs/>
+        </w:rPr>
+        <w:t>Template=“1“,</w:t>
+      </w:r>
+      <w:r>
+        <w:t xml:space="preserve"> Standard)</w:t>
+      </w:r>
+      <w:r>
+        <w:t>:</w:t>
       </w:r>
       <w:r>
         <w:br/>
@@ -2552,26 +2574,29 @@
       </w:r>
       <w:proofErr w:type="spellEnd"/>
       <w:r>
-        <w:t>, die mit der Ihnen mitgeteilten Nummer aktiviert werden</w:t>
-      </w:r>
-      <w:r>
-        <w:t xml:space="preserve"> können</w:t>
-      </w:r>
-      <w:r>
-        <w:t>:</w:t>
-      </w:r>
-      <w:r>
-        <w:br/>
-      </w:r>
-      <w:r>
-        <w:rPr>
-          <w:b/>
-          <w:bCs/>
-        </w:rPr>
-        <w:t>Template=“</w:t>
-      </w:r>
-      <w:r>
-        <w:t>1“</w:t>
+        <w:t xml:space="preserve">, die mit der Ihnen mitgeteilten </w:t>
+      </w:r>
+      <w:r>
+        <w:t>Template-</w:t>
+      </w:r>
+      <w:r>
+        <w:t>Nummer aktiviert werden</w:t>
+      </w:r>
+      <w:r>
+        <w:t xml:space="preserve"> könne</w:t>
+      </w:r>
+      <w:r>
+        <w:t>n.</w:t>
+      </w:r>
+      <w:r>
+        <w:br/>
+      </w:r>
+      <w:r>
+        <w:br/>
+        <w:t>Template=“2“:</w:t>
+      </w:r>
+      <w:r>
+        <w:br/>
       </w:r>
     </w:p>
     <w:p>

</xml_diff>